<commit_message>
added affil on acknowl
</commit_message>
<xml_diff>
--- a/lakemorpho_manuscript_f1000_edits.docx
+++ b/lakemorpho_manuscript_f1000_edits.docx
@@ -4565,10 +4565,10 @@
           <w:shd w:val="clear" w:color="auto" w:fill="FFFFFF"/>
         </w:rPr>
       </w:pPr>
-      <w:bookmarkStart w:id="17" w:name="acknowledgements"/>
-      <w:bookmarkEnd w:id="17"/>
+      <w:bookmarkStart w:id="16" w:name="acknowledgements"/>
+      <w:bookmarkEnd w:id="16"/>
+      <w:commentRangeStart w:id="17"/>
       <w:commentRangeStart w:id="18"/>
-      <w:commentRangeStart w:id="19"/>
       <w:r>
         <w:rPr>
           <w:rFonts w:asciiTheme="minorHAnsi" w:hAnsiTheme="minorHAnsi" w:cs="Arial"/>
@@ -4602,23 +4602,12 @@
         </w:numPr>
         <w:ind w:left="432" w:hanging="432"/>
         <w:rPr>
-          <w:ins w:id="20" w:author="Clara Llorente Lemm" w:date="2017-08-24T12:00:00Z"/>
           <w:rFonts w:ascii="Arial" w:hAnsi="Arial" w:cs="Arial"/>
           <w:b w:val="0"/>
           <w:color w:val="333333"/>
           <w:sz w:val="20"/>
           <w:szCs w:val="18"/>
           <w:shd w:val="clear" w:color="auto" w:fill="FFFFFF"/>
-          <w:rPrChange w:id="21" w:author="Clara Llorente Lemm" w:date="2017-08-24T12:16:00Z">
-            <w:rPr>
-              <w:ins w:id="22" w:author="Clara Llorente Lemm" w:date="2017-08-24T12:00:00Z"/>
-              <w:rFonts w:ascii="Arial" w:hAnsi="Arial" w:cs="Arial"/>
-              <w:color w:val="333333"/>
-              <w:sz w:val="18"/>
-              <w:szCs w:val="18"/>
-              <w:shd w:val="clear" w:color="auto" w:fill="FFFFFF"/>
-            </w:rPr>
-          </w:rPrChange>
         </w:rPr>
       </w:pPr>
       <w:r>
@@ -4643,7 +4632,7 @@
         </w:rPr>
         <w:t>:</w:t>
       </w:r>
-      <w:commentRangeEnd w:id="18"/>
+      <w:commentRangeEnd w:id="17"/>
       <w:r>
         <w:rPr>
           <w:rStyle w:val="CommentReference"/>
@@ -4651,9 +4640,9 @@
           <w:b w:val="0"/>
           <w:bCs w:val="0"/>
         </w:rPr>
-        <w:commentReference w:id="18"/>
-      </w:r>
-      <w:commentRangeEnd w:id="19"/>
+        <w:commentReference w:id="17"/>
+      </w:r>
+      <w:commentRangeEnd w:id="18"/>
       <w:r>
         <w:rPr>
           <w:rStyle w:val="CommentReference"/>
@@ -4661,7 +4650,7 @@
           <w:b w:val="0"/>
           <w:bCs w:val="0"/>
         </w:rPr>
-        <w:commentReference w:id="19"/>
+        <w:commentReference w:id="18"/>
       </w:r>
     </w:p>
     <w:p>
@@ -4672,16 +4661,13 @@
           <w:numId w:val="0"/>
         </w:numPr>
         <w:ind w:left="432" w:hanging="432"/>
-        <w:rPr>
-          <w:ins w:id="23" w:author="Hollister, Jeff" w:date="2017-09-05T10:06:00Z"/>
-        </w:rPr>
-      </w:pPr>
-      <w:commentRangeStart w:id="24"/>
-      <w:commentRangeStart w:id="25"/>
+      </w:pPr>
+      <w:commentRangeStart w:id="19"/>
+      <w:commentRangeStart w:id="20"/>
       <w:r>
         <w:t>Acknowledgements</w:t>
       </w:r>
-      <w:commentRangeEnd w:id="24"/>
+      <w:commentRangeEnd w:id="19"/>
       <w:r>
         <w:rPr>
           <w:rStyle w:val="CommentReference"/>
@@ -4689,9 +4675,9 @@
           <w:b w:val="0"/>
           <w:bCs w:val="0"/>
         </w:rPr>
-        <w:commentReference w:id="24"/>
-      </w:r>
-      <w:commentRangeEnd w:id="25"/>
+        <w:commentReference w:id="19"/>
+      </w:r>
+      <w:commentRangeEnd w:id="20"/>
     </w:p>
     <w:p>
       <w:pPr>
@@ -4709,15 +4695,17 @@
           <w:b w:val="0"/>
           <w:bCs w:val="0"/>
         </w:rPr>
-        <w:commentReference w:id="25"/>
+        <w:commentReference w:id="20"/>
       </w:r>
     </w:p>
     <w:p>
       <w:pPr>
         <w:pStyle w:val="FirstParagraph"/>
       </w:pPr>
-      <w:r>
-        <w:t>We would like to thank Stephen Shivers, Betty Kreakie, Bryan Milstead, Joe LiVolsi, Tim Gleason, and Wayne Munns for constructive reviews of this paper. Special thanks to TBD for reviews of the submitted manuscript. The views expressed in this article are those of the authors and do not necessarily represent the views or policies of the U.S. Environmental Protection Agency. Any mention of trade names, products, or services does not imply an endorsement by the U.S. Government or the U.S. Environmental Protection Agency. The EPA does not endorse any commercial products, services, or enterprises. This contribution is identified by the tracking number ORD-022603 of the Atlantic Ecology Division, Office of Research and Development, National Health and Environmental Effects Research Laboratory, US Environmental Protection Agency.</w:t>
+      <w:bookmarkStart w:id="21" w:name="_GoBack"/>
+      <w:bookmarkEnd w:id="21"/>
+      <w:r>
+        <w:t>We would like to thank Stephen Shivers (ORISE), Betty Kreakie (US EPA, Atlantic Ecology Division), Bryan Milstead (US EPA, Atlantic Ecology Division), Joe LiVolsi (US EPA, Atlantic Ecology Division), Tim Gleason (US EPA, Atlantic Ecology Division), and Wayne Munns (US EPA, Atlantic Ecology Division) for constructive reviews of this paper. Special thanks to TBD for reviews of the submitted manuscript. The views expressed in this article are those of the authors and do not necessarily represent the views or policies of the U.S. Environmental Protection Agency.  Any mention of trade names, products, or services does not imply an endorsement by the U.S. Government or the U.S. Environmental Protection Agency. The EPA does not endorse any commercial products, services, or enterprises. This contribution is identified by the tracking number ORD-022603 of the Atlantic Ecology Division, Office of Research and Development, National Health and Environmental Effects Research Laboratory, US Environmental Protection Agency.</w:t>
       </w:r>
     </w:p>
     <w:p>
@@ -4729,8 +4717,8 @@
         </w:numPr>
         <w:ind w:left="432" w:hanging="432"/>
       </w:pPr>
-      <w:bookmarkStart w:id="26" w:name="figures"/>
-      <w:bookmarkEnd w:id="26"/>
+      <w:bookmarkStart w:id="22" w:name="figures"/>
+      <w:bookmarkEnd w:id="22"/>
       <w:r>
         <w:t>Figures</w:t>
       </w:r>
@@ -4807,9 +4795,10 @@
           <w:szCs w:val="32"/>
         </w:rPr>
       </w:pPr>
-      <w:bookmarkStart w:id="27" w:name="references"/>
-      <w:bookmarkEnd w:id="27"/>
-      <w:r>
+      <w:bookmarkStart w:id="23" w:name="references"/>
+      <w:bookmarkEnd w:id="23"/>
+      <w:r>
+        <w:lastRenderedPageBreak/>
         <w:br w:type="page"/>
       </w:r>
     </w:p>
@@ -4980,7 +4969,6 @@
         <w:pStyle w:val="Bibliography"/>
       </w:pPr>
       <w:r>
-        <w:lastRenderedPageBreak/>
         <w:t xml:space="preserve">16. Hollister JW, Stachelek J (2016) Lakemorpho: Lake morphometry in r. Available: </w:t>
       </w:r>
       <w:hyperlink r:id="rId14">
@@ -5000,6 +4988,7 @@
         <w:pStyle w:val="Bibliography"/>
       </w:pPr>
       <w:r>
+        <w:lastRenderedPageBreak/>
         <w:t xml:space="preserve">17. Bivand R, Lewin-Koh N (2014) Maptools: Tools for reading and handling spatial objects. Available: </w:t>
       </w:r>
       <w:hyperlink r:id="rId15">
@@ -5305,8 +5294,6 @@
       <w:pPr>
         <w:pStyle w:val="CommentText"/>
       </w:pPr>
-      <w:bookmarkStart w:id="16" w:name="_GoBack"/>
-      <w:bookmarkEnd w:id="16"/>
       <w:r>
         <w:rPr>
           <w:rStyle w:val="CommentReference"/>
@@ -5334,7 +5321,7 @@
       </w:r>
     </w:p>
   </w:comment>
-  <w:comment w:id="18" w:author="Clara Llorente Lemm" w:date="2017-08-24T12:01:00Z" w:initials="CLL">
+  <w:comment w:id="17" w:author="Clara Llorente Lemm" w:date="2017-08-24T12:01:00Z" w:initials="CLL">
     <w:p>
       <w:pPr>
         <w:pStyle w:val="CommentText"/>
@@ -5393,7 +5380,7 @@
       </w:r>
     </w:p>
   </w:comment>
-  <w:comment w:id="19" w:author="Hollister, Jeff" w:date="2017-09-05T10:03:00Z" w:initials="HJ">
+  <w:comment w:id="18" w:author="Hollister, Jeff" w:date="2017-09-05T10:03:00Z" w:initials="HJ">
     <w:p>
       <w:pPr>
         <w:pStyle w:val="CommentText"/>
@@ -5409,7 +5396,7 @@
       </w:r>
     </w:p>
   </w:comment>
-  <w:comment w:id="24" w:author="Clara Llorente Lemm" w:date="2017-08-24T12:02:00Z" w:initials="CLL">
+  <w:comment w:id="19" w:author="Clara Llorente Lemm" w:date="2017-08-24T12:02:00Z" w:initials="CLL">
     <w:p>
       <w:pPr>
         <w:pStyle w:val="NormalWeb"/>
@@ -5440,7 +5427,7 @@
       </w:pPr>
     </w:p>
   </w:comment>
-  <w:comment w:id="25" w:author="Hollister, Jeff" w:date="2017-09-05T10:04:00Z" w:initials="HJ">
+  <w:comment w:id="20" w:author="Hollister, Jeff" w:date="2017-09-05T10:04:00Z" w:initials="HJ">
     <w:p>
       <w:pPr>
         <w:pStyle w:val="CommentText"/>
@@ -6416,6 +6403,7 @@
     <w:lsdException w:name="HTML Sample" w:semiHidden="1" w:unhideWhenUsed="1"/>
     <w:lsdException w:name="HTML Typewriter" w:semiHidden="1" w:unhideWhenUsed="1"/>
     <w:lsdException w:name="HTML Variable" w:semiHidden="1" w:unhideWhenUsed="1"/>
+    <w:lsdException w:name="Normal Table" w:semiHidden="1" w:unhideWhenUsed="1"/>
     <w:lsdException w:name="annotation subject" w:semiHidden="1" w:unhideWhenUsed="1"/>
     <w:lsdException w:name="No List" w:semiHidden="1" w:unhideWhenUsed="1"/>
     <w:lsdException w:name="Outline List 1" w:semiHidden="1" w:unhideWhenUsed="1"/>
@@ -6462,7 +6450,9 @@
     <w:lsdException w:name="Table Subtle 2" w:semiHidden="1" w:unhideWhenUsed="1"/>
     <w:lsdException w:name="Table Web 1" w:semiHidden="1" w:unhideWhenUsed="1"/>
     <w:lsdException w:name="Table Web 2" w:semiHidden="1" w:unhideWhenUsed="1"/>
+    <w:lsdException w:name="Table Web 3" w:semiHidden="1" w:unhideWhenUsed="1"/>
     <w:lsdException w:name="Balloon Text" w:semiHidden="1" w:unhideWhenUsed="1"/>
+    <w:lsdException w:name="Table Theme" w:semiHidden="1" w:unhideWhenUsed="1"/>
     <w:lsdException w:name="Placeholder Text" w:semiHidden="1"/>
     <w:lsdException w:name="Light Shading"/>
     <w:lsdException w:name="Light List"/>
@@ -6483,6 +6473,7 @@
     <w:lsdException w:name="Light Grid Accent 1"/>
     <w:lsdException w:name="Medium Shading 1 Accent 1"/>
     <w:lsdException w:name="Medium Shading 2 Accent 1"/>
+    <w:lsdException w:name="Medium List 1 Accent 1"/>
     <w:lsdException w:name="Revision" w:semiHidden="1"/>
     <w:lsdException w:name="Medium List 2 Accent 1"/>
     <w:lsdException w:name="Medium Grid 1 Accent 1"/>
@@ -6561,6 +6552,7 @@
     <w:lsdException w:name="Dark List Accent 6"/>
     <w:lsdException w:name="Colorful Shading Accent 6"/>
     <w:lsdException w:name="Colorful List Accent 6"/>
+    <w:lsdException w:name="Colorful Grid Accent 6"/>
     <w:lsdException w:name="Bibliography" w:semiHidden="1" w:unhideWhenUsed="1"/>
     <w:lsdException w:name="TOC Heading" w:semiHidden="1" w:unhideWhenUsed="1"/>
     <w:lsdException w:name="Grid Table 4" w:uiPriority="49"/>

</xml_diff>